<commit_message>
MetadataBank-API-v0.17-Updated JSON Schema & Postman Collection Files for new fields are added for Supplemental & Permission, Chagelog endpoints for Permission and Prohibition
</commit_message>
<xml_diff>
--- a/metadata_bank_v0.17_release_notes.docx
+++ b/metadata_bank_v0.17_release_notes.docx
@@ -49,8 +49,10 @@
           <w:sz w:val="28"/>
           <w:szCs w:val="28"/>
         </w:rPr>
-        <w:t>0.16</w:t>
+        <w:t>0.17</w:t>
       </w:r>
+      <w:bookmarkStart w:id="0" w:name="_GoBack"/>
+      <w:bookmarkEnd w:id="0"/>
     </w:p>
     <w:p>
       <w:pPr>
@@ -75,7 +77,7 @@
           <w:szCs w:val="24"/>
         </w:rPr>
       </w:pPr>
-      <w:bookmarkStart w:id="0" w:name="_Toc399241618"/>
+      <w:bookmarkStart w:id="1" w:name="_Toc399241618"/>
       <w:r>
         <w:rPr>
           <w:b/>
@@ -100,7 +102,7 @@
         </w:rPr>
         <w:t>Environment Information:</w:t>
       </w:r>
-      <w:bookmarkEnd w:id="0"/>
+      <w:bookmarkEnd w:id="1"/>
       <w:r>
         <w:rPr>
           <w:b/>
@@ -949,10 +951,7 @@
               </w:numPr>
             </w:pPr>
             <w:r>
-              <w:t xml:space="preserve">PUT </w:t>
-            </w:r>
-            <w:r>
-              <w:t>/edit/{uid}/publish-status</w:t>
+              <w:t>PUT /edit/{uid}/publish-status</w:t>
             </w:r>
           </w:p>
           <w:p>
@@ -964,13 +963,7 @@
               </w:numPr>
             </w:pPr>
             <w:r>
-              <w:t xml:space="preserve">POST </w:t>
-            </w:r>
-            <w:r>
-              <w:t>/edit/{{edit-uid}}</w:t>
-            </w:r>
-            <w:r>
-              <w:t>/</w:t>
+              <w:t>POST /edit/{{edit-uid}}/</w:t>
             </w:r>
             <w:r>
               <w:t>alternateeditidregistration</w:t>
@@ -1386,8 +1379,6 @@
             <w:r>
               <w:t>New end points on Policy</w:t>
             </w:r>
-            <w:bookmarkStart w:id="1" w:name="_GoBack"/>
-            <w:bookmarkEnd w:id="1"/>
             <w:r>
               <w:rPr>
                 <w:rFonts w:ascii="Helvetica" w:hAnsi="Helvetica" w:cs="Helvetica"/>
@@ -3738,7 +3729,7 @@
 </file>
 
 <file path=customXml/itemProps1.xml><?xml version="1.0" encoding="utf-8"?>
-<ds:datastoreItem xmlns:ds="http://schemas.openxmlformats.org/officeDocument/2006/customXml" ds:itemID="{3F9FA2F1-830D-48E7-8650-02BA9D1E76B5}">
+<ds:datastoreItem xmlns:ds="http://schemas.openxmlformats.org/officeDocument/2006/customXml" ds:itemID="{1916CD82-BAD3-49DD-AD18-B2403FF3D564}">
   <ds:schemaRefs>
     <ds:schemaRef ds:uri="http://schemas.openxmlformats.org/officeDocument/2006/bibliography"/>
   </ds:schemaRefs>

</xml_diff>